<commit_message>
agregue criterios de los requisitos
</commit_message>
<xml_diff>
--- a/ERS/Criterios de Validación para los Requerimientos Funcionales.docx
+++ b/ERS/Criterios de Validación para los Requerimientos Funcionales.docx
@@ -36,7 +36,9 @@
     <w:p>
       <w:pPr>
         <w:rPr>
-          <w:rFonts w:ascii="Arial" w:hAnsi="Arial" w:cs="Arial"/>
+          <w:rFonts w:ascii="Times New Roman" w:hAnsi="Times New Roman" w:cs="Times New Roman"/>
+          <w:sz w:val="28"/>
+          <w:szCs w:val="28"/>
         </w:rPr>
       </w:pPr>
       <w:r>
@@ -49,6 +51,150 @@
         </w:rPr>
         <w:t xml:space="preserve">Propósito: </w:t>
       </w:r>
+      <w:r>
+        <w:rPr>
+          <w:rFonts w:ascii="Times New Roman" w:hAnsi="Times New Roman" w:cs="Times New Roman"/>
+          <w:sz w:val="28"/>
+          <w:szCs w:val="28"/>
+        </w:rPr>
+        <w:t>El propósito del documento es dar algunos criterios recomendables para la validación de los requerimientos funcionales especificados previamente en una parte del sistema de gestión de citas de la facultad de psicología.</w:t>
+      </w:r>
+    </w:p>
+    <w:p>
+      <w:pPr>
+        <w:rPr>
+          <w:rFonts w:ascii="Times New Roman" w:hAnsi="Times New Roman" w:cs="Times New Roman"/>
+          <w:sz w:val="28"/>
+          <w:szCs w:val="28"/>
+        </w:rPr>
+      </w:pPr>
+    </w:p>
+    <w:p>
+      <w:pPr>
+        <w:rPr>
+          <w:rFonts w:ascii="Times New Roman" w:hAnsi="Times New Roman" w:cs="Times New Roman"/>
+          <w:sz w:val="28"/>
+          <w:szCs w:val="28"/>
+        </w:rPr>
+      </w:pPr>
+      <w:r>
+        <w:rPr>
+          <w:rFonts w:ascii="Times New Roman" w:hAnsi="Times New Roman" w:cs="Times New Roman"/>
+          <w:sz w:val="28"/>
+          <w:szCs w:val="28"/>
+        </w:rPr>
+        <w:t>Elaborado por:</w:t>
+      </w:r>
+    </w:p>
+    <w:p>
+      <w:pPr>
+        <w:pStyle w:val="Prrafodelista"/>
+        <w:numPr>
+          <w:ilvl w:val="0"/>
+          <w:numId w:val="15"/>
+        </w:numPr>
+        <w:rPr>
+          <w:rFonts w:ascii="Arial" w:hAnsi="Arial" w:cs="Arial"/>
+          <w:sz w:val="28"/>
+          <w:szCs w:val="28"/>
+        </w:rPr>
+      </w:pPr>
+      <w:r>
+        <w:rPr>
+          <w:rFonts w:ascii="Arial" w:hAnsi="Arial" w:cs="Arial"/>
+          <w:sz w:val="28"/>
+          <w:szCs w:val="28"/>
+        </w:rPr>
+        <w:t>X</w:t>
+      </w:r>
+    </w:p>
+    <w:p>
+      <w:pPr>
+        <w:pStyle w:val="Prrafodelista"/>
+        <w:numPr>
+          <w:ilvl w:val="0"/>
+          <w:numId w:val="15"/>
+        </w:numPr>
+        <w:rPr>
+          <w:rFonts w:ascii="Arial" w:hAnsi="Arial" w:cs="Arial"/>
+          <w:sz w:val="28"/>
+          <w:szCs w:val="28"/>
+        </w:rPr>
+      </w:pPr>
+      <w:r>
+        <w:rPr>
+          <w:rFonts w:ascii="Arial" w:hAnsi="Arial" w:cs="Arial"/>
+          <w:sz w:val="28"/>
+          <w:szCs w:val="28"/>
+        </w:rPr>
+        <w:t>X</w:t>
+      </w:r>
+    </w:p>
+    <w:p>
+      <w:pPr>
+        <w:pStyle w:val="Prrafodelista"/>
+        <w:numPr>
+          <w:ilvl w:val="0"/>
+          <w:numId w:val="15"/>
+        </w:numPr>
+        <w:rPr>
+          <w:rFonts w:ascii="Arial" w:hAnsi="Arial" w:cs="Arial"/>
+          <w:sz w:val="28"/>
+          <w:szCs w:val="28"/>
+        </w:rPr>
+      </w:pPr>
+      <w:r>
+        <w:rPr>
+          <w:rFonts w:ascii="Arial" w:hAnsi="Arial" w:cs="Arial"/>
+          <w:sz w:val="28"/>
+          <w:szCs w:val="28"/>
+        </w:rPr>
+        <w:t>X</w:t>
+      </w:r>
+    </w:p>
+    <w:p>
+      <w:pPr>
+        <w:pStyle w:val="Prrafodelista"/>
+        <w:numPr>
+          <w:ilvl w:val="0"/>
+          <w:numId w:val="15"/>
+        </w:numPr>
+        <w:rPr>
+          <w:rFonts w:ascii="Arial" w:hAnsi="Arial" w:cs="Arial"/>
+          <w:sz w:val="28"/>
+          <w:szCs w:val="28"/>
+        </w:rPr>
+      </w:pPr>
+      <w:r>
+        <w:rPr>
+          <w:rFonts w:ascii="Arial" w:hAnsi="Arial" w:cs="Arial"/>
+          <w:sz w:val="28"/>
+          <w:szCs w:val="28"/>
+        </w:rPr>
+        <w:t>X</w:t>
+      </w:r>
+    </w:p>
+    <w:p>
+      <w:pPr>
+        <w:pStyle w:val="Prrafodelista"/>
+        <w:numPr>
+          <w:ilvl w:val="0"/>
+          <w:numId w:val="15"/>
+        </w:numPr>
+        <w:rPr>
+          <w:rFonts w:ascii="Arial" w:hAnsi="Arial" w:cs="Arial"/>
+          <w:sz w:val="28"/>
+          <w:szCs w:val="28"/>
+        </w:rPr>
+      </w:pPr>
+      <w:r>
+        <w:rPr>
+          <w:rFonts w:ascii="Arial" w:hAnsi="Arial" w:cs="Arial"/>
+          <w:sz w:val="28"/>
+          <w:szCs w:val="28"/>
+        </w:rPr>
+        <w:t>X</w:t>
+      </w:r>
     </w:p>
     <w:p>
       <w:pPr>
@@ -677,31 +823,6 @@
           <w:lang w:eastAsia="es-MX"/>
           <w14:ligatures w14:val="none"/>
         </w:rPr>
-        <w:t>Se registra cualquier modificación en un historial de cambios.</w:t>
-      </w:r>
-    </w:p>
-    <w:p>
-      <w:pPr>
-        <w:numPr>
-          <w:ilvl w:val="1"/>
-          <w:numId w:val="4"/>
-        </w:numPr>
-        <w:spacing w:before="100" w:beforeAutospacing="1" w:after="100" w:afterAutospacing="1" w:line="240" w:lineRule="auto"/>
-        <w:ind w:left="1440" w:hanging="360"/>
-        <w:rPr>
-          <w:rFonts w:ascii="Times New Roman" w:eastAsia="Times New Roman" w:hAnsi="Times New Roman" w:cs="Times New Roman"/>
-          <w:kern w:val="0"/>
-          <w:lang w:eastAsia="es-MX"/>
-          <w14:ligatures w14:val="none"/>
-        </w:rPr>
-      </w:pPr>
-      <w:r>
-        <w:rPr>
-          <w:rFonts w:ascii="Times New Roman" w:eastAsia="Times New Roman" w:hAnsi="Times New Roman" w:cs="Times New Roman"/>
-          <w:kern w:val="0"/>
-          <w:lang w:eastAsia="es-MX"/>
-          <w14:ligatures w14:val="none"/>
-        </w:rPr>
         <w:t>Si se cancela una cita, se elimina del historial activo y se notifica al paciente.</w:t>
       </w:r>
     </w:p>
@@ -809,7 +930,16 @@
           <w:lang w:eastAsia="es-MX"/>
           <w14:ligatures w14:val="none"/>
         </w:rPr>
-        <w:t>Prueba de notificación de modificación/cancelación al paciente.</w:t>
+        <w:t>Prueba de notificación de modificación/cancelación</w:t>
+      </w:r>
+      <w:r>
+        <w:rPr>
+          <w:rFonts w:ascii="Times New Roman" w:eastAsia="Times New Roman" w:hAnsi="Times New Roman" w:cs="Times New Roman"/>
+          <w:kern w:val="0"/>
+          <w:lang w:eastAsia="es-MX"/>
+          <w14:ligatures w14:val="none"/>
+        </w:rPr>
+        <w:t>.</w:t>
       </w:r>
     </w:p>
     <w:p>
@@ -897,7 +1027,7 @@
           <w:lang w:eastAsia="es-MX"/>
           <w14:ligatures w14:val="none"/>
         </w:rPr>
-        <w:t>El sistema debe enviar notificaciones automáticas a los pacientes sobre cambios en sus citas.</w:t>
+        <w:t>El sistema debe enviar notificaciones automáticas sobre cambios en sus citas.</w:t>
       </w:r>
     </w:p>
     <w:p>
@@ -957,57 +1087,66 @@
           <w:lang w:eastAsia="es-MX"/>
           <w14:ligatures w14:val="none"/>
         </w:rPr>
+        <w:t>Se</w:t>
+      </w:r>
+      <w:r>
+        <w:rPr>
+          <w:rFonts w:ascii="Times New Roman" w:eastAsia="Times New Roman" w:hAnsi="Times New Roman" w:cs="Times New Roman"/>
+          <w:kern w:val="0"/>
+          <w:lang w:eastAsia="es-MX"/>
+          <w14:ligatures w14:val="none"/>
+        </w:rPr>
+        <w:t xml:space="preserve"> recibe una notificación cuando agenda una cita.</w:t>
+      </w:r>
+    </w:p>
+    <w:p>
+      <w:pPr>
+        <w:numPr>
+          <w:ilvl w:val="1"/>
+          <w:numId w:val="6"/>
+        </w:numPr>
+        <w:spacing w:before="100" w:beforeAutospacing="1" w:after="100" w:afterAutospacing="1" w:line="240" w:lineRule="auto"/>
+        <w:ind w:left="1440" w:hanging="360"/>
+        <w:rPr>
+          <w:rFonts w:ascii="Times New Roman" w:eastAsia="Times New Roman" w:hAnsi="Times New Roman" w:cs="Times New Roman"/>
+          <w:kern w:val="0"/>
+          <w:lang w:eastAsia="es-MX"/>
+          <w14:ligatures w14:val="none"/>
+        </w:rPr>
+      </w:pPr>
+      <w:r>
+        <w:rPr>
+          <w:rFonts w:ascii="Times New Roman" w:eastAsia="Times New Roman" w:hAnsi="Times New Roman" w:cs="Times New Roman"/>
+          <w:kern w:val="0"/>
+          <w:lang w:eastAsia="es-MX"/>
+          <w14:ligatures w14:val="none"/>
+        </w:rPr>
+        <w:t>Se envía un recordatorio automático 24 horas antes de la cita.</w:t>
+      </w:r>
+    </w:p>
+    <w:p>
+      <w:pPr>
+        <w:numPr>
+          <w:ilvl w:val="1"/>
+          <w:numId w:val="6"/>
+        </w:numPr>
+        <w:spacing w:before="100" w:beforeAutospacing="1" w:after="100" w:afterAutospacing="1" w:line="240" w:lineRule="auto"/>
+        <w:ind w:left="1440" w:hanging="360"/>
+        <w:rPr>
+          <w:rFonts w:ascii="Times New Roman" w:eastAsia="Times New Roman" w:hAnsi="Times New Roman" w:cs="Times New Roman"/>
+          <w:kern w:val="0"/>
+          <w:lang w:eastAsia="es-MX"/>
+          <w14:ligatures w14:val="none"/>
+        </w:rPr>
+      </w:pPr>
+      <w:r>
+        <w:rPr>
+          <w:rFonts w:ascii="Times New Roman" w:eastAsia="Times New Roman" w:hAnsi="Times New Roman" w:cs="Times New Roman"/>
+          <w:kern w:val="0"/>
+          <w:lang w:eastAsia="es-MX"/>
+          <w14:ligatures w14:val="none"/>
+        </w:rPr>
         <w:lastRenderedPageBreak/>
-        <w:t>El paciente recibe una notificación cuando agenda una cita.</w:t>
-      </w:r>
-    </w:p>
-    <w:p>
-      <w:pPr>
-        <w:numPr>
-          <w:ilvl w:val="1"/>
-          <w:numId w:val="6"/>
-        </w:numPr>
-        <w:spacing w:before="100" w:beforeAutospacing="1" w:after="100" w:afterAutospacing="1" w:line="240" w:lineRule="auto"/>
-        <w:ind w:left="1440" w:hanging="360"/>
-        <w:rPr>
-          <w:rFonts w:ascii="Times New Roman" w:eastAsia="Times New Roman" w:hAnsi="Times New Roman" w:cs="Times New Roman"/>
-          <w:kern w:val="0"/>
-          <w:lang w:eastAsia="es-MX"/>
-          <w14:ligatures w14:val="none"/>
-        </w:rPr>
-      </w:pPr>
-      <w:r>
-        <w:rPr>
-          <w:rFonts w:ascii="Times New Roman" w:eastAsia="Times New Roman" w:hAnsi="Times New Roman" w:cs="Times New Roman"/>
-          <w:kern w:val="0"/>
-          <w:lang w:eastAsia="es-MX"/>
-          <w14:ligatures w14:val="none"/>
-        </w:rPr>
-        <w:t>Se envía un recordatorio automático 24 horas antes de la cita.</w:t>
-      </w:r>
-    </w:p>
-    <w:p>
-      <w:pPr>
-        <w:numPr>
-          <w:ilvl w:val="1"/>
-          <w:numId w:val="6"/>
-        </w:numPr>
-        <w:spacing w:before="100" w:beforeAutospacing="1" w:after="100" w:afterAutospacing="1" w:line="240" w:lineRule="auto"/>
-        <w:ind w:left="1440" w:hanging="360"/>
-        <w:rPr>
-          <w:rFonts w:ascii="Times New Roman" w:eastAsia="Times New Roman" w:hAnsi="Times New Roman" w:cs="Times New Roman"/>
-          <w:kern w:val="0"/>
-          <w:lang w:eastAsia="es-MX"/>
-          <w14:ligatures w14:val="none"/>
-        </w:rPr>
-      </w:pPr>
-      <w:r>
-        <w:rPr>
-          <w:rFonts w:ascii="Times New Roman" w:eastAsia="Times New Roman" w:hAnsi="Times New Roman" w:cs="Times New Roman"/>
-          <w:kern w:val="0"/>
-          <w:lang w:eastAsia="es-MX"/>
-          <w14:ligatures w14:val="none"/>
-        </w:rPr>
         <w:t>Si la cita es modificada o cancelada, el paciente recibe una notificación con los detalles.</w:t>
       </w:r>
     </w:p>
@@ -1751,65 +1890,74 @@
           <w:lang w:eastAsia="es-MX"/>
           <w14:ligatures w14:val="none"/>
         </w:rPr>
+        <w:t>Método de Validación</w:t>
+      </w:r>
+      <w:r>
+        <w:rPr>
+          <w:rFonts w:ascii="Times New Roman" w:eastAsia="Times New Roman" w:hAnsi="Times New Roman" w:cs="Times New Roman"/>
+          <w:kern w:val="0"/>
+          <w:lang w:eastAsia="es-MX"/>
+          <w14:ligatures w14:val="none"/>
+        </w:rPr>
+        <w:t>:</w:t>
+      </w:r>
+    </w:p>
+    <w:p>
+      <w:pPr>
+        <w:numPr>
+          <w:ilvl w:val="1"/>
+          <w:numId w:val="9"/>
+        </w:numPr>
+        <w:spacing w:before="100" w:beforeAutospacing="1" w:after="100" w:afterAutospacing="1" w:line="240" w:lineRule="auto"/>
+        <w:rPr>
+          <w:rFonts w:ascii="Times New Roman" w:eastAsia="Times New Roman" w:hAnsi="Times New Roman" w:cs="Times New Roman"/>
+          <w:kern w:val="0"/>
+          <w:lang w:eastAsia="es-MX"/>
+          <w14:ligatures w14:val="none"/>
+        </w:rPr>
+      </w:pPr>
+      <w:r>
+        <w:rPr>
+          <w:rFonts w:ascii="Times New Roman" w:eastAsia="Times New Roman" w:hAnsi="Times New Roman" w:cs="Times New Roman"/>
+          <w:kern w:val="0"/>
+          <w:lang w:eastAsia="es-MX"/>
+          <w14:ligatures w14:val="none"/>
+        </w:rPr>
+        <w:t>Prueba funcional de consulta del historial de un paciente en la interfaz de administración.</w:t>
+      </w:r>
+    </w:p>
+    <w:p>
+      <w:pPr>
+        <w:numPr>
+          <w:ilvl w:val="1"/>
+          <w:numId w:val="9"/>
+        </w:numPr>
+        <w:spacing w:before="100" w:beforeAutospacing="1" w:after="100" w:afterAutospacing="1" w:line="240" w:lineRule="auto"/>
+        <w:rPr>
+          <w:rFonts w:ascii="Times New Roman" w:eastAsia="Times New Roman" w:hAnsi="Times New Roman" w:cs="Times New Roman"/>
+          <w:kern w:val="0"/>
+          <w:lang w:eastAsia="es-MX"/>
+          <w14:ligatures w14:val="none"/>
+        </w:rPr>
+      </w:pPr>
+      <w:r>
+        <w:rPr>
+          <w:rFonts w:ascii="Times New Roman" w:eastAsia="Times New Roman" w:hAnsi="Times New Roman" w:cs="Times New Roman"/>
+          <w:kern w:val="0"/>
+          <w:lang w:eastAsia="es-MX"/>
+          <w14:ligatures w14:val="none"/>
+        </w:rPr>
         <w:lastRenderedPageBreak/>
-        <w:t>Método de Validación</w:t>
-      </w:r>
-      <w:r>
-        <w:rPr>
-          <w:rFonts w:ascii="Times New Roman" w:eastAsia="Times New Roman" w:hAnsi="Times New Roman" w:cs="Times New Roman"/>
-          <w:kern w:val="0"/>
-          <w:lang w:eastAsia="es-MX"/>
-          <w14:ligatures w14:val="none"/>
-        </w:rPr>
-        <w:t>:</w:t>
-      </w:r>
-    </w:p>
-    <w:p>
-      <w:pPr>
-        <w:numPr>
-          <w:ilvl w:val="1"/>
-          <w:numId w:val="9"/>
-        </w:numPr>
-        <w:spacing w:before="100" w:beforeAutospacing="1" w:after="100" w:afterAutospacing="1" w:line="240" w:lineRule="auto"/>
-        <w:rPr>
-          <w:rFonts w:ascii="Times New Roman" w:eastAsia="Times New Roman" w:hAnsi="Times New Roman" w:cs="Times New Roman"/>
-          <w:kern w:val="0"/>
-          <w:lang w:eastAsia="es-MX"/>
-          <w14:ligatures w14:val="none"/>
-        </w:rPr>
-      </w:pPr>
-      <w:r>
-        <w:rPr>
-          <w:rFonts w:ascii="Times New Roman" w:eastAsia="Times New Roman" w:hAnsi="Times New Roman" w:cs="Times New Roman"/>
-          <w:kern w:val="0"/>
-          <w:lang w:eastAsia="es-MX"/>
-          <w14:ligatures w14:val="none"/>
-        </w:rPr>
-        <w:t>Prueba funcional de consulta del historial de un paciente en la interfaz de administración.</w:t>
-      </w:r>
-    </w:p>
-    <w:p>
-      <w:pPr>
-        <w:numPr>
-          <w:ilvl w:val="1"/>
-          <w:numId w:val="9"/>
-        </w:numPr>
-        <w:spacing w:before="100" w:beforeAutospacing="1" w:after="100" w:afterAutospacing="1" w:line="240" w:lineRule="auto"/>
-        <w:rPr>
-          <w:rFonts w:ascii="Times New Roman" w:eastAsia="Times New Roman" w:hAnsi="Times New Roman" w:cs="Times New Roman"/>
-          <w:kern w:val="0"/>
-          <w:lang w:eastAsia="es-MX"/>
-          <w14:ligatures w14:val="none"/>
-        </w:rPr>
-      </w:pPr>
-      <w:r>
-        <w:rPr>
-          <w:rFonts w:ascii="Times New Roman" w:eastAsia="Times New Roman" w:hAnsi="Times New Roman" w:cs="Times New Roman"/>
-          <w:kern w:val="0"/>
-          <w:lang w:eastAsia="es-MX"/>
-          <w14:ligatures w14:val="none"/>
-        </w:rPr>
-        <w:t>Prueba de acceso restringido (usuarios sin permisos no pueden acceder al historial).</w:t>
+        <w:t>Prueba de acceso restringido</w:t>
+      </w:r>
+      <w:r>
+        <w:rPr>
+          <w:rFonts w:ascii="Times New Roman" w:eastAsia="Times New Roman" w:hAnsi="Times New Roman" w:cs="Times New Roman"/>
+          <w:kern w:val="0"/>
+          <w:lang w:eastAsia="es-MX"/>
+          <w14:ligatures w14:val="none"/>
+        </w:rPr>
+        <w:t>.</w:t>
       </w:r>
     </w:p>
     <w:p>
@@ -2115,30 +2263,6 @@
           <w:lang w:eastAsia="es-MX"/>
           <w14:ligatures w14:val="none"/>
         </w:rPr>
-        <w:t>Verificación de permisos de acceso.</w:t>
-      </w:r>
-    </w:p>
-    <w:p>
-      <w:pPr>
-        <w:numPr>
-          <w:ilvl w:val="1"/>
-          <w:numId w:val="11"/>
-        </w:numPr>
-        <w:spacing w:before="100" w:beforeAutospacing="1" w:after="100" w:afterAutospacing="1" w:line="240" w:lineRule="auto"/>
-        <w:rPr>
-          <w:rFonts w:ascii="Times New Roman" w:eastAsia="Times New Roman" w:hAnsi="Times New Roman" w:cs="Times New Roman"/>
-          <w:kern w:val="0"/>
-          <w:lang w:eastAsia="es-MX"/>
-          <w14:ligatures w14:val="none"/>
-        </w:rPr>
-      </w:pPr>
-      <w:r>
-        <w:rPr>
-          <w:rFonts w:ascii="Times New Roman" w:eastAsia="Times New Roman" w:hAnsi="Times New Roman" w:cs="Times New Roman"/>
-          <w:kern w:val="0"/>
-          <w:lang w:eastAsia="es-MX"/>
-          <w14:ligatures w14:val="none"/>
-        </w:rPr>
         <w:t>Generación de reportes de prueba para validar la correcta captura de información.</w:t>
       </w:r>
     </w:p>
@@ -2480,6 +2604,7 @@
       </w:pPr>
     </w:p>
     <w:sectPr>
+      <w:footerReference w:type="default" r:id="rId7"/>
       <w:pgSz w:w="12240" w:h="15840"/>
       <w:pgMar w:top="1417" w:right="1701" w:bottom="1417" w:left="1701" w:header="708" w:footer="708" w:gutter="0"/>
       <w:cols w:space="708"/>
@@ -2489,6 +2614,69 @@
 </w:document>
 </file>
 
+<file path=word/endnotes.xml><?xml version="1.0" encoding="utf-8"?>
+<w:endnotes xmlns:wpc="http://schemas.microsoft.com/office/word/2010/wordprocessingCanvas" xmlns:cx="http://schemas.microsoft.com/office/drawing/2014/chartex" xmlns:cx1="http://schemas.microsoft.com/office/drawing/2015/9/8/chartex" xmlns:cx2="http://schemas.microsoft.com/office/drawing/2015/10/21/chartex" xmlns:cx3="http://schemas.microsoft.com/office/drawing/2016/5/9/chartex" xmlns:cx4="http://schemas.microsoft.com/office/drawing/2016/5/10/chartex" xmlns:cx5="http://schemas.microsoft.com/office/drawing/2016/5/11/chartex" xmlns:cx6="http://schemas.microsoft.com/office/drawing/2016/5/12/chartex" xmlns:cx7="http://schemas.microsoft.com/office/drawing/2016/5/13/chartex" xmlns:cx8="http://schemas.microsoft.com/office/drawing/2016/5/14/chartex" xmlns:mc="http://schemas.openxmlformats.org/markup-compatibility/2006" xmlns:aink="http://schemas.microsoft.com/office/drawing/2016/ink" xmlns:am3d="http://schemas.microsoft.com/office/drawing/2017/model3d" xmlns:o="urn:schemas-microsoft-com:office:office" xmlns:oel="http://schemas.microsoft.com/office/2019/extlst" xmlns:r="http://schemas.openxmlformats.org/officeDocument/2006/relationships" xmlns:m="http://schemas.openxmlformats.org/officeDocument/2006/math" xmlns:v="urn:schemas-microsoft-com:vml" xmlns:wp14="http://schemas.microsoft.com/office/word/2010/wordprocessingDrawing" xmlns:wp="http://schemas.openxmlformats.org/drawingml/2006/wordprocessingDrawing" xmlns:w10="urn:schemas-microsoft-com:office:word" xmlns:w="http://schemas.openxmlformats.org/wordprocessingml/2006/main" xmlns:w14="http://schemas.microsoft.com/office/word/2010/wordml" xmlns:w15="http://schemas.microsoft.com/office/word/2012/wordml" xmlns:w16cex="http://schemas.microsoft.com/office/word/2018/wordml/cex" xmlns:w16cid="http://schemas.microsoft.com/office/word/2016/wordml/cid" xmlns:w16="http://schemas.microsoft.com/office/word/2018/wordml" xmlns:w16du="http://schemas.microsoft.com/office/word/2023/wordml/word16du" xmlns:w16sdtdh="http://schemas.microsoft.com/office/word/2020/wordml/sdtdatahash" xmlns:w16sdtfl="http://schemas.microsoft.com/office/word/2024/wordml/sdtformatlock" xmlns:w16se="http://schemas.microsoft.com/office/word/2015/wordml/symex" xmlns:wpg="http://schemas.microsoft.com/office/word/2010/wordprocessingGroup" xmlns:wpi="http://schemas.microsoft.com/office/word/2010/wordprocessingInk" xmlns:wne="http://schemas.microsoft.com/office/word/2006/wordml" xmlns:wps="http://schemas.microsoft.com/office/word/2010/wordprocessingShape" mc:Ignorable="w14 w15 w16se w16cid w16 w16cex w16sdtdh w16sdtfl w16du wp14">
+  <w:endnote w:type="separator" w:id="-1">
+    <w:p>
+      <w:pPr>
+        <w:spacing w:after="0" w:line="240" w:lineRule="auto"/>
+      </w:pPr>
+      <w:r>
+        <w:separator/>
+      </w:r>
+    </w:p>
+  </w:endnote>
+  <w:endnote w:type="continuationSeparator" w:id="0">
+    <w:p>
+      <w:pPr>
+        <w:spacing w:after="0" w:line="240" w:lineRule="auto"/>
+      </w:pPr>
+      <w:r>
+        <w:continuationSeparator/>
+      </w:r>
+    </w:p>
+  </w:endnote>
+</w:endnotes>
+</file>
+
+<file path=word/footer1.xml><?xml version="1.0" encoding="utf-8"?>
+<w:ftr xmlns:wpc="http://schemas.microsoft.com/office/word/2010/wordprocessingCanvas" xmlns:cx="http://schemas.microsoft.com/office/drawing/2014/chartex" xmlns:cx1="http://schemas.microsoft.com/office/drawing/2015/9/8/chartex" xmlns:cx2="http://schemas.microsoft.com/office/drawing/2015/10/21/chartex" xmlns:cx3="http://schemas.microsoft.com/office/drawing/2016/5/9/chartex" xmlns:cx4="http://schemas.microsoft.com/office/drawing/2016/5/10/chartex" xmlns:cx5="http://schemas.microsoft.com/office/drawing/2016/5/11/chartex" xmlns:cx6="http://schemas.microsoft.com/office/drawing/2016/5/12/chartex" xmlns:cx7="http://schemas.microsoft.com/office/drawing/2016/5/13/chartex" xmlns:cx8="http://schemas.microsoft.com/office/drawing/2016/5/14/chartex" xmlns:mc="http://schemas.openxmlformats.org/markup-compatibility/2006" xmlns:aink="http://schemas.microsoft.com/office/drawing/2016/ink" xmlns:am3d="http://schemas.microsoft.com/office/drawing/2017/model3d" xmlns:o="urn:schemas-microsoft-com:office:office" xmlns:oel="http://schemas.microsoft.com/office/2019/extlst" xmlns:r="http://schemas.openxmlformats.org/officeDocument/2006/relationships" xmlns:m="http://schemas.openxmlformats.org/officeDocument/2006/math" xmlns:v="urn:schemas-microsoft-com:vml" xmlns:wp14="http://schemas.microsoft.com/office/word/2010/wordprocessingDrawing" xmlns:wp="http://schemas.openxmlformats.org/drawingml/2006/wordprocessingDrawing" xmlns:w10="urn:schemas-microsoft-com:office:word" xmlns:w="http://schemas.openxmlformats.org/wordprocessingml/2006/main" xmlns:w14="http://schemas.microsoft.com/office/word/2010/wordml" xmlns:w15="http://schemas.microsoft.com/office/word/2012/wordml" xmlns:w16cex="http://schemas.microsoft.com/office/word/2018/wordml/cex" xmlns:w16cid="http://schemas.microsoft.com/office/word/2016/wordml/cid" xmlns:w16="http://schemas.microsoft.com/office/word/2018/wordml" xmlns:w16du="http://schemas.microsoft.com/office/word/2023/wordml/word16du" xmlns:w16sdtdh="http://schemas.microsoft.com/office/word/2020/wordml/sdtdatahash" xmlns:w16sdtfl="http://schemas.microsoft.com/office/word/2024/wordml/sdtformatlock" xmlns:w16se="http://schemas.microsoft.com/office/word/2015/wordml/symex" xmlns:wpg="http://schemas.microsoft.com/office/word/2010/wordprocessingGroup" xmlns:wpi="http://schemas.microsoft.com/office/word/2010/wordprocessingInk" xmlns:wne="http://schemas.microsoft.com/office/word/2006/wordml" xmlns:wps="http://schemas.microsoft.com/office/word/2010/wordprocessingShape" mc:Ignorable="w14 w15 w16se w16cid w16 w16cex w16sdtdh w16sdtfl w16du wp14">
+  <w:p>
+    <w:pPr>
+      <w:pStyle w:val="Piedepgina"/>
+    </w:pPr>
+    <w:r>
+      <w:t>22/03/2025</w:t>
+    </w:r>
+  </w:p>
+</w:ftr>
+</file>
+
+<file path=word/footnotes.xml><?xml version="1.0" encoding="utf-8"?>
+<w:footnotes xmlns:wpc="http://schemas.microsoft.com/office/word/2010/wordprocessingCanvas" xmlns:cx="http://schemas.microsoft.com/office/drawing/2014/chartex" xmlns:cx1="http://schemas.microsoft.com/office/drawing/2015/9/8/chartex" xmlns:cx2="http://schemas.microsoft.com/office/drawing/2015/10/21/chartex" xmlns:cx3="http://schemas.microsoft.com/office/drawing/2016/5/9/chartex" xmlns:cx4="http://schemas.microsoft.com/office/drawing/2016/5/10/chartex" xmlns:cx5="http://schemas.microsoft.com/office/drawing/2016/5/11/chartex" xmlns:cx6="http://schemas.microsoft.com/office/drawing/2016/5/12/chartex" xmlns:cx7="http://schemas.microsoft.com/office/drawing/2016/5/13/chartex" xmlns:cx8="http://schemas.microsoft.com/office/drawing/2016/5/14/chartex" xmlns:mc="http://schemas.openxmlformats.org/markup-compatibility/2006" xmlns:aink="http://schemas.microsoft.com/office/drawing/2016/ink" xmlns:am3d="http://schemas.microsoft.com/office/drawing/2017/model3d" xmlns:o="urn:schemas-microsoft-com:office:office" xmlns:oel="http://schemas.microsoft.com/office/2019/extlst" xmlns:r="http://schemas.openxmlformats.org/officeDocument/2006/relationships" xmlns:m="http://schemas.openxmlformats.org/officeDocument/2006/math" xmlns:v="urn:schemas-microsoft-com:vml" xmlns:wp14="http://schemas.microsoft.com/office/word/2010/wordprocessingDrawing" xmlns:wp="http://schemas.openxmlformats.org/drawingml/2006/wordprocessingDrawing" xmlns:w10="urn:schemas-microsoft-com:office:word" xmlns:w="http://schemas.openxmlformats.org/wordprocessingml/2006/main" xmlns:w14="http://schemas.microsoft.com/office/word/2010/wordml" xmlns:w15="http://schemas.microsoft.com/office/word/2012/wordml" xmlns:w16cex="http://schemas.microsoft.com/office/word/2018/wordml/cex" xmlns:w16cid="http://schemas.microsoft.com/office/word/2016/wordml/cid" xmlns:w16="http://schemas.microsoft.com/office/word/2018/wordml" xmlns:w16du="http://schemas.microsoft.com/office/word/2023/wordml/word16du" xmlns:w16sdtdh="http://schemas.microsoft.com/office/word/2020/wordml/sdtdatahash" xmlns:w16sdtfl="http://schemas.microsoft.com/office/word/2024/wordml/sdtformatlock" xmlns:w16se="http://schemas.microsoft.com/office/word/2015/wordml/symex" xmlns:wpg="http://schemas.microsoft.com/office/word/2010/wordprocessingGroup" xmlns:wpi="http://schemas.microsoft.com/office/word/2010/wordprocessingInk" xmlns:wne="http://schemas.microsoft.com/office/word/2006/wordml" xmlns:wps="http://schemas.microsoft.com/office/word/2010/wordprocessingShape" mc:Ignorable="w14 w15 w16se w16cid w16 w16cex w16sdtdh w16sdtfl w16du wp14">
+  <w:footnote w:type="separator" w:id="-1">
+    <w:p>
+      <w:pPr>
+        <w:spacing w:after="0" w:line="240" w:lineRule="auto"/>
+      </w:pPr>
+      <w:r>
+        <w:separator/>
+      </w:r>
+    </w:p>
+  </w:footnote>
+  <w:footnote w:type="continuationSeparator" w:id="0">
+    <w:p>
+      <w:pPr>
+        <w:spacing w:after="0" w:line="240" w:lineRule="auto"/>
+      </w:pPr>
+      <w:r>
+        <w:continuationSeparator/>
+      </w:r>
+    </w:p>
+  </w:footnote>
+</w:footnotes>
+</file>
+
 <file path=word/numbering.xml><?xml version="1.0" encoding="utf-8"?>
 <w:numbering xmlns:wpc="http://schemas.microsoft.com/office/word/2010/wordprocessingCanvas" xmlns:cx="http://schemas.microsoft.com/office/drawing/2014/chartex" xmlns:cx1="http://schemas.microsoft.com/office/drawing/2015/9/8/chartex" xmlns:cx2="http://schemas.microsoft.com/office/drawing/2015/10/21/chartex" xmlns:cx3="http://schemas.microsoft.com/office/drawing/2016/5/9/chartex" xmlns:cx4="http://schemas.microsoft.com/office/drawing/2016/5/10/chartex" xmlns:cx5="http://schemas.microsoft.com/office/drawing/2016/5/11/chartex" xmlns:cx6="http://schemas.microsoft.com/office/drawing/2016/5/12/chartex" xmlns:cx7="http://schemas.microsoft.com/office/drawing/2016/5/13/chartex" xmlns:cx8="http://schemas.microsoft.com/office/drawing/2016/5/14/chartex" xmlns:mc="http://schemas.openxmlformats.org/markup-compatibility/2006" xmlns:aink="http://schemas.microsoft.com/office/drawing/2016/ink" xmlns:am3d="http://schemas.microsoft.com/office/drawing/2017/model3d" xmlns:o="urn:schemas-microsoft-com:office:office" xmlns:oel="http://schemas.microsoft.com/office/2019/extlst" xmlns:r="http://schemas.openxmlformats.org/officeDocument/2006/relationships" xmlns:m="http://schemas.openxmlformats.org/officeDocument/2006/math" xmlns:v="urn:schemas-microsoft-com:vml" xmlns:wp14="http://schemas.microsoft.com/office/word/2010/wordprocessingDrawing" xmlns:wp="http://schemas.openxmlformats.org/drawingml/2006/wordprocessingDrawing" xmlns:w10="urn:schemas-microsoft-com:office:word" xmlns:w="http://schemas.openxmlformats.org/wordprocessingml/2006/main" xmlns:w14="http://schemas.microsoft.com/office/word/2010/wordml" xmlns:w15="http://schemas.microsoft.com/office/word/2012/wordml" xmlns:w16cex="http://schemas.microsoft.com/office/word/2018/wordml/cex" xmlns:w16cid="http://schemas.microsoft.com/office/word/2016/wordml/cid" xmlns:w16="http://schemas.microsoft.com/office/word/2018/wordml" xmlns:w16du="http://schemas.microsoft.com/office/word/2023/wordml/word16du" xmlns:w16sdtdh="http://schemas.microsoft.com/office/word/2020/wordml/sdtdatahash" xmlns:w16sdtfl="http://schemas.microsoft.com/office/word/2024/wordml/sdtformatlock" xmlns:w16se="http://schemas.microsoft.com/office/word/2015/wordml/symex" xmlns:wpg="http://schemas.microsoft.com/office/word/2010/wordprocessingGroup" xmlns:wpi="http://schemas.microsoft.com/office/word/2010/wordprocessingInk" xmlns:wne="http://schemas.microsoft.com/office/word/2006/wordml" xmlns:wps="http://schemas.microsoft.com/office/word/2010/wordprocessingShape" mc:Ignorable="w14 w15 w16se w16cid w16 w16cex w16sdtdh w16sdtfl w16du wp14">
   <w:abstractNum w:abstractNumId="0" w15:restartNumberingAfterBreak="0">
@@ -2790,6 +2978,119 @@
     </w:lvl>
   </w:abstractNum>
   <w:abstractNum w:abstractNumId="2" w15:restartNumberingAfterBreak="0">
+    <w:nsid w:val="378244F4"/>
+    <w:multiLevelType w:val="hybridMultilevel"/>
+    <w:tmpl w:val="156E5B82"/>
+    <w:lvl w:ilvl="0" w:tplc="080A0001">
+      <w:start w:val="1"/>
+      <w:numFmt w:val="bullet"/>
+      <w:lvlText w:val=""/>
+      <w:lvlJc w:val="left"/>
+      <w:pPr>
+        <w:ind w:left="720" w:hanging="360"/>
+      </w:pPr>
+      <w:rPr>
+        <w:rFonts w:ascii="Symbol" w:hAnsi="Symbol" w:hint="default"/>
+      </w:rPr>
+    </w:lvl>
+    <w:lvl w:ilvl="1" w:tplc="080A0003" w:tentative="1">
+      <w:start w:val="1"/>
+      <w:numFmt w:val="bullet"/>
+      <w:lvlText w:val="o"/>
+      <w:lvlJc w:val="left"/>
+      <w:pPr>
+        <w:ind w:left="1440" w:hanging="360"/>
+      </w:pPr>
+      <w:rPr>
+        <w:rFonts w:ascii="Courier New" w:hAnsi="Courier New" w:cs="Courier New" w:hint="default"/>
+      </w:rPr>
+    </w:lvl>
+    <w:lvl w:ilvl="2" w:tplc="080A0005" w:tentative="1">
+      <w:start w:val="1"/>
+      <w:numFmt w:val="bullet"/>
+      <w:lvlText w:val=""/>
+      <w:lvlJc w:val="left"/>
+      <w:pPr>
+        <w:ind w:left="2160" w:hanging="360"/>
+      </w:pPr>
+      <w:rPr>
+        <w:rFonts w:ascii="Wingdings" w:hAnsi="Wingdings" w:hint="default"/>
+      </w:rPr>
+    </w:lvl>
+    <w:lvl w:ilvl="3" w:tplc="080A0001" w:tentative="1">
+      <w:start w:val="1"/>
+      <w:numFmt w:val="bullet"/>
+      <w:lvlText w:val=""/>
+      <w:lvlJc w:val="left"/>
+      <w:pPr>
+        <w:ind w:left="2880" w:hanging="360"/>
+      </w:pPr>
+      <w:rPr>
+        <w:rFonts w:ascii="Symbol" w:hAnsi="Symbol" w:hint="default"/>
+      </w:rPr>
+    </w:lvl>
+    <w:lvl w:ilvl="4" w:tplc="080A0003" w:tentative="1">
+      <w:start w:val="1"/>
+      <w:numFmt w:val="bullet"/>
+      <w:lvlText w:val="o"/>
+      <w:lvlJc w:val="left"/>
+      <w:pPr>
+        <w:ind w:left="3600" w:hanging="360"/>
+      </w:pPr>
+      <w:rPr>
+        <w:rFonts w:ascii="Courier New" w:hAnsi="Courier New" w:cs="Courier New" w:hint="default"/>
+      </w:rPr>
+    </w:lvl>
+    <w:lvl w:ilvl="5" w:tplc="080A0005" w:tentative="1">
+      <w:start w:val="1"/>
+      <w:numFmt w:val="bullet"/>
+      <w:lvlText w:val=""/>
+      <w:lvlJc w:val="left"/>
+      <w:pPr>
+        <w:ind w:left="4320" w:hanging="360"/>
+      </w:pPr>
+      <w:rPr>
+        <w:rFonts w:ascii="Wingdings" w:hAnsi="Wingdings" w:hint="default"/>
+      </w:rPr>
+    </w:lvl>
+    <w:lvl w:ilvl="6" w:tplc="080A0001" w:tentative="1">
+      <w:start w:val="1"/>
+      <w:numFmt w:val="bullet"/>
+      <w:lvlText w:val=""/>
+      <w:lvlJc w:val="left"/>
+      <w:pPr>
+        <w:ind w:left="5040" w:hanging="360"/>
+      </w:pPr>
+      <w:rPr>
+        <w:rFonts w:ascii="Symbol" w:hAnsi="Symbol" w:hint="default"/>
+      </w:rPr>
+    </w:lvl>
+    <w:lvl w:ilvl="7" w:tplc="080A0003" w:tentative="1">
+      <w:start w:val="1"/>
+      <w:numFmt w:val="bullet"/>
+      <w:lvlText w:val="o"/>
+      <w:lvlJc w:val="left"/>
+      <w:pPr>
+        <w:ind w:left="5760" w:hanging="360"/>
+      </w:pPr>
+      <w:rPr>
+        <w:rFonts w:ascii="Courier New" w:hAnsi="Courier New" w:cs="Courier New" w:hint="default"/>
+      </w:rPr>
+    </w:lvl>
+    <w:lvl w:ilvl="8" w:tplc="080A0005" w:tentative="1">
+      <w:start w:val="1"/>
+      <w:numFmt w:val="bullet"/>
+      <w:lvlText w:val=""/>
+      <w:lvlJc w:val="left"/>
+      <w:pPr>
+        <w:ind w:left="6480" w:hanging="360"/>
+      </w:pPr>
+      <w:rPr>
+        <w:rFonts w:ascii="Wingdings" w:hAnsi="Wingdings" w:hint="default"/>
+      </w:rPr>
+    </w:lvl>
+  </w:abstractNum>
+  <w:abstractNum w:abstractNumId="3" w15:restartNumberingAfterBreak="0">
     <w:nsid w:val="4B0D64AA"/>
     <w:multiLevelType w:val="multilevel"/>
     <w:tmpl w:val="3F38DA42"/>
@@ -2938,7 +3239,7 @@
       </w:rPr>
     </w:lvl>
   </w:abstractNum>
-  <w:abstractNum w:abstractNumId="3" w15:restartNumberingAfterBreak="0">
+  <w:abstractNum w:abstractNumId="4" w15:restartNumberingAfterBreak="0">
     <w:nsid w:val="4D0172BC"/>
     <w:multiLevelType w:val="multilevel"/>
     <w:tmpl w:val="E6F4BD3C"/>
@@ -3087,7 +3388,7 @@
       </w:rPr>
     </w:lvl>
   </w:abstractNum>
-  <w:abstractNum w:abstractNumId="4" w15:restartNumberingAfterBreak="0">
+  <w:abstractNum w:abstractNumId="5" w15:restartNumberingAfterBreak="0">
     <w:nsid w:val="65443723"/>
     <w:multiLevelType w:val="multilevel"/>
     <w:tmpl w:val="09542368"/>
@@ -3236,7 +3537,7 @@
       </w:rPr>
     </w:lvl>
   </w:abstractNum>
-  <w:abstractNum w:abstractNumId="5" w15:restartNumberingAfterBreak="0">
+  <w:abstractNum w:abstractNumId="6" w15:restartNumberingAfterBreak="0">
     <w:nsid w:val="68CC14E5"/>
     <w:multiLevelType w:val="multilevel"/>
     <w:tmpl w:val="908CB468"/>
@@ -3385,7 +3686,7 @@
       </w:rPr>
     </w:lvl>
   </w:abstractNum>
-  <w:abstractNum w:abstractNumId="6" w15:restartNumberingAfterBreak="0">
+  <w:abstractNum w:abstractNumId="7" w15:restartNumberingAfterBreak="0">
     <w:nsid w:val="70CA39CB"/>
     <w:multiLevelType w:val="multilevel"/>
     <w:tmpl w:val="AE50E932"/>
@@ -3535,10 +3836,10 @@
     </w:lvl>
   </w:abstractNum>
   <w:num w:numId="1" w16cid:durableId="1946691636">
-    <w:abstractNumId w:val="6"/>
+    <w:abstractNumId w:val="7"/>
   </w:num>
   <w:num w:numId="2" w16cid:durableId="1642347691">
-    <w:abstractNumId w:val="6"/>
+    <w:abstractNumId w:val="7"/>
     <w:lvlOverride w:ilvl="1">
       <w:lvl w:ilvl="1">
         <w:numFmt w:val="decimal"/>
@@ -3548,10 +3849,10 @@
     </w:lvlOverride>
   </w:num>
   <w:num w:numId="3" w16cid:durableId="1215703489">
-    <w:abstractNumId w:val="4"/>
+    <w:abstractNumId w:val="5"/>
   </w:num>
   <w:num w:numId="4" w16cid:durableId="1939554055">
-    <w:abstractNumId w:val="4"/>
+    <w:abstractNumId w:val="5"/>
     <w:lvlOverride w:ilvl="1">
       <w:lvl w:ilvl="1">
         <w:numFmt w:val="decimal"/>
@@ -3574,10 +3875,10 @@
     </w:lvlOverride>
   </w:num>
   <w:num w:numId="7" w16cid:durableId="1291209474">
-    <w:abstractNumId w:val="5"/>
+    <w:abstractNumId w:val="6"/>
   </w:num>
   <w:num w:numId="8" w16cid:durableId="612905819">
-    <w:abstractNumId w:val="5"/>
+    <w:abstractNumId w:val="6"/>
     <w:lvlOverride w:ilvl="1">
       <w:lvl w:ilvl="1">
         <w:numFmt w:val="decimal"/>
@@ -3587,10 +3888,10 @@
     </w:lvlOverride>
   </w:num>
   <w:num w:numId="9" w16cid:durableId="437792232">
-    <w:abstractNumId w:val="3"/>
+    <w:abstractNumId w:val="4"/>
   </w:num>
   <w:num w:numId="10" w16cid:durableId="1206719921">
-    <w:abstractNumId w:val="3"/>
+    <w:abstractNumId w:val="4"/>
     <w:lvlOverride w:ilvl="1">
       <w:lvl w:ilvl="1">
         <w:numFmt w:val="decimal"/>
@@ -3613,10 +3914,10 @@
     </w:lvlOverride>
   </w:num>
   <w:num w:numId="13" w16cid:durableId="1546601984">
-    <w:abstractNumId w:val="2"/>
+    <w:abstractNumId w:val="3"/>
   </w:num>
   <w:num w:numId="14" w16cid:durableId="1950237843">
-    <w:abstractNumId w:val="2"/>
+    <w:abstractNumId w:val="3"/>
     <w:lvlOverride w:ilvl="1">
       <w:lvl w:ilvl="1">
         <w:numFmt w:val="decimal"/>
@@ -3624,6 +3925,9 @@
         <w:lvlJc w:val="left"/>
       </w:lvl>
     </w:lvlOverride>
+  </w:num>
+  <w:num w:numId="15" w16cid:durableId="1814247401">
+    <w:abstractNumId w:val="2"/>
   </w:num>
 </w:numbering>
 </file>
@@ -4545,6 +4849,50 @@
       <w:spacing w:val="5"/>
     </w:rPr>
   </w:style>
+  <w:style w:type="paragraph" w:styleId="Encabezado">
+    <w:name w:val="header"/>
+    <w:basedOn w:val="Normal"/>
+    <w:link w:val="EncabezadoCar"/>
+    <w:uiPriority w:val="99"/>
+    <w:unhideWhenUsed/>
+    <w:rsid w:val="00B55C54"/>
+    <w:pPr>
+      <w:tabs>
+        <w:tab w:val="center" w:pos="4419"/>
+        <w:tab w:val="right" w:pos="8838"/>
+      </w:tabs>
+      <w:spacing w:after="0" w:line="240" w:lineRule="auto"/>
+    </w:pPr>
+  </w:style>
+  <w:style w:type="character" w:customStyle="1" w:styleId="EncabezadoCar">
+    <w:name w:val="Encabezado Car"/>
+    <w:basedOn w:val="Fuentedeprrafopredeter"/>
+    <w:link w:val="Encabezado"/>
+    <w:uiPriority w:val="99"/>
+    <w:rsid w:val="00B55C54"/>
+  </w:style>
+  <w:style w:type="paragraph" w:styleId="Piedepgina">
+    <w:name w:val="footer"/>
+    <w:basedOn w:val="Normal"/>
+    <w:link w:val="PiedepginaCar"/>
+    <w:uiPriority w:val="99"/>
+    <w:unhideWhenUsed/>
+    <w:rsid w:val="00B55C54"/>
+    <w:pPr>
+      <w:tabs>
+        <w:tab w:val="center" w:pos="4419"/>
+        <w:tab w:val="right" w:pos="8838"/>
+      </w:tabs>
+      <w:spacing w:after="0" w:line="240" w:lineRule="auto"/>
+    </w:pPr>
+  </w:style>
+  <w:style w:type="character" w:customStyle="1" w:styleId="PiedepginaCar">
+    <w:name w:val="Pie de página Car"/>
+    <w:basedOn w:val="Fuentedeprrafopredeter"/>
+    <w:link w:val="Piedepgina"/>
+    <w:uiPriority w:val="99"/>
+    <w:rsid w:val="00B55C54"/>
+  </w:style>
 </w:styles>
 </file>
 

</xml_diff>